<commit_message>
Making a couple of notes on the example we want to use for the ACMTOSEM paper
</commit_message>
<xml_diff>
--- a/manuscripts/ACMTOSEM/ACMTOSEM_outline.docx
+++ b/manuscripts/ACMTOSEM/ACMTOSEM_outline.docx
@@ -2,7 +2,29 @@
 <file path=word/document.xml><?xml version="1.0" encoding="utf-8"?>
 <w:document xmlns:wpc="http://schemas.microsoft.com/office/word/2010/wordprocessingCanvas" xmlns:mo="http://schemas.microsoft.com/office/mac/office/2008/main" xmlns:mc="http://schemas.openxmlformats.org/markup-compatibility/2006" xmlns:mv="urn:schemas-microsoft-com:mac:vml" xmlns:o="urn:schemas-microsoft-com:office:office" xmlns:r="http://schemas.openxmlformats.org/officeDocument/2006/relationships" xmlns:m="http://schemas.openxmlformats.org/officeDocument/2006/math" xmlns:v="urn:schemas-microsoft-com:vml" xmlns:wp14="http://schemas.microsoft.com/office/word/2010/wordprocessingDrawing" xmlns:wp="http://schemas.openxmlformats.org/drawingml/2006/wordprocessingDrawing" xmlns:w10="urn:schemas-microsoft-com:office:word" xmlns:w="http://schemas.openxmlformats.org/wordprocessingml/2006/main" xmlns:w14="http://schemas.microsoft.com/office/word/2010/wordml" xmlns:w15="http://schemas.microsoft.com/office/word/2012/wordml" xmlns:wpg="http://schemas.microsoft.com/office/word/2010/wordprocessingGroup" xmlns:wpi="http://schemas.microsoft.com/office/word/2010/wordprocessingInk" xmlns:wne="http://schemas.microsoft.com/office/word/2006/wordml" xmlns:wps="http://schemas.microsoft.com/office/word/2010/wordprocessingShape" mc:Ignorable="w14 w15 wp14">
   <w:body>
-    <w:p/>
+    <w:p>
+      <w:r>
+        <w:softHyphen/>
+      </w:r>
+      <w:r>
+        <w:softHyphen/>
+      </w:r>
+      <w:r>
+        <w:softHyphen/>
+      </w:r>
+      <w:r>
+        <w:softHyphen/>
+      </w:r>
+      <w:r>
+        <w:softHyphen/>
+      </w:r>
+      <w:r>
+        <w:softHyphen/>
+      </w:r>
+      <w:r>
+        <w:softHyphen/>
+      </w:r>
+    </w:p>
     <w:p>
       <w:r>
         <w:t>ACM TOSEM</w:t>
@@ -28,25 +50,12 @@
     </w:p>
     <w:p>
       <w:r>
-        <w:t xml:space="preserve">SCXML 2 </w:t>
-      </w:r>
-      <w:proofErr w:type="spellStart"/>
-      <w:r>
-        <w:t>iUML</w:t>
-      </w:r>
-      <w:proofErr w:type="spellEnd"/>
-      <w:r>
-        <w:t xml:space="preserve">-B past </w:t>
-      </w:r>
-    </w:p>
-    <w:p>
-      <w:proofErr w:type="spellStart"/>
-      <w:r>
-        <w:t>iUML</w:t>
-      </w:r>
-      <w:proofErr w:type="spellEnd"/>
-      <w:r>
-        <w:t>-B 2 Event-B</w:t>
+        <w:t xml:space="preserve">SCXML 2 iUML-B past </w:t>
+      </w:r>
+    </w:p>
+    <w:p>
+      <w:r>
+        <w:t>iUML-B 2 Event-B</w:t>
       </w:r>
     </w:p>
     <w:p/>
@@ -142,23 +151,7 @@
         </w:numPr>
       </w:pPr>
       <w:r>
-        <w:t xml:space="preserve">Engine – improves the R2C semantics but still suffers from the negated </w:t>
-      </w:r>
-      <w:proofErr w:type="gramStart"/>
-      <w:r>
-        <w:t>guards</w:t>
-      </w:r>
-      <w:proofErr w:type="gramEnd"/>
-      <w:r>
-        <w:t xml:space="preserve"> problem (refinement of the user model </w:t>
-      </w:r>
-      <w:proofErr w:type="spellStart"/>
-      <w:r>
-        <w:t>kinda</w:t>
-      </w:r>
-      <w:proofErr w:type="spellEnd"/>
-      <w:r>
-        <w:t xml:space="preserve"> works – simulations at the user level).</w:t>
+        <w:t>Engine – improves the R2C semantics but still suffers from the negated guards problem (refinement of the user model kinda works – simulations at the user level).</w:t>
       </w:r>
     </w:p>
     <w:p>
@@ -242,23 +235,7 @@
     </w:p>
     <w:p>
       <w:r>
-        <w:t xml:space="preserve">Compare the behaviour of a visually similar </w:t>
-      </w:r>
-      <w:proofErr w:type="spellStart"/>
-      <w:r>
-        <w:t>statechart</w:t>
-      </w:r>
-      <w:proofErr w:type="spellEnd"/>
-      <w:r>
-        <w:t xml:space="preserve"> in </w:t>
-      </w:r>
-      <w:proofErr w:type="spellStart"/>
-      <w:r>
-        <w:t>iUML</w:t>
-      </w:r>
-      <w:proofErr w:type="spellEnd"/>
-      <w:r>
-        <w:t xml:space="preserve">-B and SCXML </w:t>
+        <w:t xml:space="preserve">Compare the behaviour of a visually similar statechart in iUML-B and SCXML </w:t>
       </w:r>
     </w:p>
     <w:p>
@@ -285,29 +262,63 @@
         <w:t xml:space="preserve">Using LTL to show that certain </w:t>
       </w:r>
       <w:r>
-        <w:t xml:space="preserve">temporal properties are not achieved by the </w:t>
-      </w:r>
-      <w:proofErr w:type="spellStart"/>
-      <w:r>
-        <w:t>iUML</w:t>
-      </w:r>
-      <w:proofErr w:type="spellEnd"/>
-      <w:r>
-        <w:t>-B version.</w:t>
+        <w:t>temporal properties are not achieved by the iUML-B version.</w:t>
       </w:r>
     </w:p>
     <w:p/>
     <w:p>
       <w:r>
         <w:t>Conclusion</w:t>
+      </w:r>
+    </w:p>
+    <w:p/>
+    <w:p>
+      <w:r>
+        <w:t>Note: Things to highlight with the choice of example</w:t>
+      </w:r>
+    </w:p>
+    <w:p>
+      <w:pPr>
+        <w:pStyle w:val="ListParagraph"/>
+        <w:numPr>
+          <w:ilvl w:val="0"/>
+          <w:numId w:val="2"/>
+        </w:numPr>
+      </w:pPr>
+      <w:r>
+        <w:t xml:space="preserve">Look at a system that is better model with SCXML </w:t>
+      </w:r>
+      <w:r>
+        <w:t>run to completion semantics tha</w:t>
       </w:r>
       <w:bookmarkStart w:id="0" w:name="_GoBack"/>
       <w:bookmarkEnd w:id="0"/>
-    </w:p>
-    <w:p/>
-    <w:p>
-      <w:r>
-        <w:tab/>
+      <w:r>
+        <w:t>n iUML-B semantics</w:t>
+      </w:r>
+    </w:p>
+    <w:p>
+      <w:pPr>
+        <w:pStyle w:val="ListParagraph"/>
+        <w:numPr>
+          <w:ilvl w:val="0"/>
+          <w:numId w:val="2"/>
+        </w:numPr>
+      </w:pPr>
+      <w:r>
+        <w:t>Look at how you can check for violations of refinement in a SCXML model construction</w:t>
+      </w:r>
+    </w:p>
+    <w:p>
+      <w:pPr>
+        <w:pStyle w:val="ListParagraph"/>
+        <w:numPr>
+          <w:ilvl w:val="0"/>
+          <w:numId w:val="2"/>
+        </w:numPr>
+      </w:pPr>
+      <w:r>
+        <w:t>Look at the sort of invariant properties you can verify about a SCXML model</w:t>
       </w:r>
     </w:p>
     <w:p/>
@@ -329,6 +340,92 @@
 <file path=word/numbering.xml><?xml version="1.0" encoding="utf-8"?>
 <w:numbering xmlns:wpc="http://schemas.microsoft.com/office/word/2010/wordprocessingCanvas" xmlns:mo="http://schemas.microsoft.com/office/mac/office/2008/main" xmlns:mc="http://schemas.openxmlformats.org/markup-compatibility/2006" xmlns:mv="urn:schemas-microsoft-com:mac:vml" xmlns:o="urn:schemas-microsoft-com:office:office" xmlns:r="http://schemas.openxmlformats.org/officeDocument/2006/relationships" xmlns:m="http://schemas.openxmlformats.org/officeDocument/2006/math" xmlns:v="urn:schemas-microsoft-com:vml" xmlns:wp14="http://schemas.microsoft.com/office/word/2010/wordprocessingDrawing" xmlns:wp="http://schemas.openxmlformats.org/drawingml/2006/wordprocessingDrawing" xmlns:w10="urn:schemas-microsoft-com:office:word" xmlns:w="http://schemas.openxmlformats.org/wordprocessingml/2006/main" xmlns:w14="http://schemas.microsoft.com/office/word/2010/wordml" xmlns:w15="http://schemas.microsoft.com/office/word/2012/wordml" xmlns:wpg="http://schemas.microsoft.com/office/word/2010/wordprocessingGroup" xmlns:wpi="http://schemas.microsoft.com/office/word/2010/wordprocessingInk" xmlns:wne="http://schemas.microsoft.com/office/word/2006/wordml" xmlns:wps="http://schemas.microsoft.com/office/word/2010/wordprocessingShape" mc:Ignorable="w14 w15 wp14">
   <w:abstractNum w:abstractNumId="0">
+    <w:nsid w:val="33916CD9"/>
+    <w:multiLevelType w:val="hybridMultilevel"/>
+    <w:tmpl w:val="3A88BBCE"/>
+    <w:lvl w:ilvl="0" w:tplc="0409000F">
+      <w:start w:val="1"/>
+      <w:numFmt w:val="decimal"/>
+      <w:lvlText w:val="%1."/>
+      <w:lvlJc w:val="left"/>
+      <w:pPr>
+        <w:ind w:left="1440" w:hanging="360"/>
+      </w:pPr>
+    </w:lvl>
+    <w:lvl w:ilvl="1" w:tplc="04090019" w:tentative="1">
+      <w:start w:val="1"/>
+      <w:numFmt w:val="lowerLetter"/>
+      <w:lvlText w:val="%2."/>
+      <w:lvlJc w:val="left"/>
+      <w:pPr>
+        <w:ind w:left="2160" w:hanging="360"/>
+      </w:pPr>
+    </w:lvl>
+    <w:lvl w:ilvl="2" w:tplc="0409001B" w:tentative="1">
+      <w:start w:val="1"/>
+      <w:numFmt w:val="lowerRoman"/>
+      <w:lvlText w:val="%3."/>
+      <w:lvlJc w:val="right"/>
+      <w:pPr>
+        <w:ind w:left="2880" w:hanging="180"/>
+      </w:pPr>
+    </w:lvl>
+    <w:lvl w:ilvl="3" w:tplc="0409000F" w:tentative="1">
+      <w:start w:val="1"/>
+      <w:numFmt w:val="decimal"/>
+      <w:lvlText w:val="%4."/>
+      <w:lvlJc w:val="left"/>
+      <w:pPr>
+        <w:ind w:left="3600" w:hanging="360"/>
+      </w:pPr>
+    </w:lvl>
+    <w:lvl w:ilvl="4" w:tplc="04090019" w:tentative="1">
+      <w:start w:val="1"/>
+      <w:numFmt w:val="lowerLetter"/>
+      <w:lvlText w:val="%5."/>
+      <w:lvlJc w:val="left"/>
+      <w:pPr>
+        <w:ind w:left="4320" w:hanging="360"/>
+      </w:pPr>
+    </w:lvl>
+    <w:lvl w:ilvl="5" w:tplc="0409001B" w:tentative="1">
+      <w:start w:val="1"/>
+      <w:numFmt w:val="lowerRoman"/>
+      <w:lvlText w:val="%6."/>
+      <w:lvlJc w:val="right"/>
+      <w:pPr>
+        <w:ind w:left="5040" w:hanging="180"/>
+      </w:pPr>
+    </w:lvl>
+    <w:lvl w:ilvl="6" w:tplc="0409000F" w:tentative="1">
+      <w:start w:val="1"/>
+      <w:numFmt w:val="decimal"/>
+      <w:lvlText w:val="%7."/>
+      <w:lvlJc w:val="left"/>
+      <w:pPr>
+        <w:ind w:left="5760" w:hanging="360"/>
+      </w:pPr>
+    </w:lvl>
+    <w:lvl w:ilvl="7" w:tplc="04090019" w:tentative="1">
+      <w:start w:val="1"/>
+      <w:numFmt w:val="lowerLetter"/>
+      <w:lvlText w:val="%8."/>
+      <w:lvlJc w:val="left"/>
+      <w:pPr>
+        <w:ind w:left="6480" w:hanging="360"/>
+      </w:pPr>
+    </w:lvl>
+    <w:lvl w:ilvl="8" w:tplc="0409001B" w:tentative="1">
+      <w:start w:val="1"/>
+      <w:numFmt w:val="lowerRoman"/>
+      <w:lvlText w:val="%9."/>
+      <w:lvlJc w:val="right"/>
+      <w:pPr>
+        <w:ind w:left="7200" w:hanging="180"/>
+      </w:pPr>
+    </w:lvl>
+  </w:abstractNum>
+  <w:abstractNum w:abstractNumId="1">
     <w:nsid w:val="667A154F"/>
     <w:multiLevelType w:val="hybridMultilevel"/>
     <w:tmpl w:val="8BEA35A8"/>
@@ -418,6 +515,9 @@
     </w:lvl>
   </w:abstractNum>
   <w:num w:numId="1">
+    <w:abstractNumId w:val="1"/>
+  </w:num>
+  <w:num w:numId="2">
     <w:abstractNumId w:val="0"/>
   </w:num>
 </w:numbering>

</xml_diff>